<commit_message>
There is some changes appeared in documentation
</commit_message>
<xml_diff>
--- a/documents/Online Restaurant Ordering System Blue Print.docx
+++ b/documents/Online Restaurant Ordering System Blue Print.docx
@@ -2,15 +2,739 @@
 <file path=word/document.xml><?xml version="1.0" encoding="utf-8"?>
 <w:document xmlns:wpc="http://schemas.microsoft.com/office/word/2010/wordprocessingCanvas" xmlns:cx="http://schemas.microsoft.com/office/drawing/2014/chartex" xmlns:cx1="http://schemas.microsoft.com/office/drawing/2015/9/8/chartex" xmlns:cx2="http://schemas.microsoft.com/office/drawing/2015/10/21/chartex" xmlns:cx3="http://schemas.microsoft.com/office/drawing/2016/5/9/chartex" xmlns:cx4="http://schemas.microsoft.com/office/drawing/2016/5/10/chartex" xmlns:cx5="http://schemas.microsoft.com/office/drawing/2016/5/11/chartex" xmlns:cx6="http://schemas.microsoft.com/office/drawing/2016/5/12/chartex" xmlns:cx7="http://schemas.microsoft.com/office/drawing/2016/5/13/chartex" xmlns:cx8="http://schemas.microsoft.com/office/drawing/2016/5/14/chartex" xmlns:mc="http://schemas.openxmlformats.org/markup-compatibility/2006" xmlns:aink="http://schemas.microsoft.com/office/drawing/2016/ink" xmlns:am3d="http://schemas.microsoft.com/office/drawing/2017/model3d" xmlns:o="urn:schemas-microsoft-com:office:office" xmlns:oel="http://schemas.microsoft.com/office/2019/extlst" xmlns:r="http://schemas.openxmlformats.org/officeDocument/2006/relationships" xmlns:m="http://schemas.openxmlformats.org/officeDocument/2006/math" xmlns:v="urn:schemas-microsoft-com:vml" xmlns:wp14="http://schemas.microsoft.com/office/word/2010/wordprocessingDrawing" xmlns:wp="http://schemas.openxmlformats.org/drawingml/2006/wordprocessingDrawing" xmlns:w10="urn:schemas-microsoft-com:office:word" xmlns:w="http://schemas.openxmlformats.org/wordprocessingml/2006/main" xmlns:w14="http://schemas.microsoft.com/office/word/2010/wordml" xmlns:w15="http://schemas.microsoft.com/office/word/2012/wordml" xmlns:w16cex="http://schemas.microsoft.com/office/word/2018/wordml/cex" xmlns:w16cid="http://schemas.microsoft.com/office/word/2016/wordml/cid" xmlns:w16="http://schemas.microsoft.com/office/word/2018/wordml" xmlns:w16sdtdh="http://schemas.microsoft.com/office/word/2020/wordml/sdtdatahash" xmlns:w16se="http://schemas.microsoft.com/office/word/2015/wordml/symex" xmlns:wpg="http://schemas.microsoft.com/office/word/2010/wordprocessingGroup" xmlns:wpi="http://schemas.microsoft.com/office/word/2010/wordprocessingInk" xmlns:wne="http://schemas.microsoft.com/office/word/2006/wordml" xmlns:wps="http://schemas.microsoft.com/office/word/2010/wordprocessingShape" mc:Ignorable="w14 w15 w16se w16cid w16 w16cex w16sdtdh wp14">
   <w:body>
-    <w:p/>
+    <w:p>
+      <w:pPr>
+        <w:jc w:val="center"/>
+        <w:rPr>
+          <w:lang w:val="en-US"/>
+        </w:rPr>
+      </w:pPr>
+      <w:r>
+        <w:rPr>
+          <w:lang w:val="en-US"/>
+        </w:rPr>
+        <w:t>Project Name: Online Ordering Restaurant System</w:t>
+      </w:r>
+    </w:p>
+    <w:p>
+      <w:pPr>
+        <w:jc w:val="center"/>
+        <w:rPr>
+          <w:lang w:val="en-US"/>
+        </w:rPr>
+      </w:pPr>
+      <w:r>
+        <w:rPr>
+          <w:lang w:val="en-US"/>
+        </w:rPr>
+        <w:t xml:space="preserve">Group Members: Azamat, Nozimjon, Samiraxon, Gulyuz, Laylo. </w:t>
+      </w:r>
+    </w:p>
+    <w:p>
+      <w:pPr>
+        <w:jc w:val="center"/>
+        <w:rPr>
+          <w:lang w:val="en-US"/>
+        </w:rPr>
+      </w:pPr>
+      <w:r>
+        <w:rPr>
+          <w:lang w:val="en-US"/>
+        </w:rPr>
+        <w:t>Tashkent – 2025</w:t>
+      </w:r>
+    </w:p>
+    <w:p>
+      <w:pPr>
+        <w:jc w:val="center"/>
+        <w:rPr>
+          <w:lang w:val="en-US"/>
+        </w:rPr>
+      </w:pPr>
+    </w:p>
+    <w:p>
+      <w:pPr>
+        <w:rPr>
+          <w:lang w:val="en-US"/>
+        </w:rPr>
+      </w:pPr>
+      <w:r>
+        <w:rPr>
+          <w:lang w:val="en-US"/>
+        </w:rPr>
+        <w:t xml:space="preserve">Azamat is going to make interface part. </w:t>
+      </w:r>
+    </w:p>
+    <w:p>
+      <w:pPr>
+        <w:rPr>
+          <w:lang w:val="en-US"/>
+        </w:rPr>
+      </w:pPr>
+      <w:r>
+        <w:rPr>
+          <w:lang w:val="en-US"/>
+        </w:rPr>
+        <w:t>Nozimjon is going to make E – R diagram</w:t>
+      </w:r>
+    </w:p>
+    <w:p>
+      <w:pPr>
+        <w:rPr>
+          <w:lang w:val="en-US"/>
+        </w:rPr>
+      </w:pPr>
+      <w:r>
+        <w:rPr>
+          <w:lang w:val="en-US"/>
+        </w:rPr>
+        <w:t>Samiraxon - …</w:t>
+      </w:r>
+    </w:p>
+    <w:p>
+      <w:pPr>
+        <w:rPr>
+          <w:rFonts w:ascii="Arial" w:hAnsi="Arial" w:cs="Arial"/>
+          <w:lang w:val="en-US"/>
+        </w:rPr>
+      </w:pPr>
+      <w:r>
+        <w:rPr>
+          <w:rFonts w:ascii="Arial" w:hAnsi="Arial" w:cs="Arial"/>
+          <w:lang w:val="en-US"/>
+        </w:rPr>
+        <w:t>Gulyuz - …</w:t>
+      </w:r>
+    </w:p>
+    <w:p>
+      <w:pPr>
+        <w:rPr>
+          <w:rFonts w:ascii="Arial" w:hAnsi="Arial" w:cs="Arial"/>
+          <w:lang w:val="en-US"/>
+        </w:rPr>
+      </w:pPr>
+      <w:r>
+        <w:rPr>
+          <w:rFonts w:ascii="Arial" w:hAnsi="Arial" w:cs="Arial"/>
+          <w:lang w:val="en-US"/>
+        </w:rPr>
+        <w:t>Laylo - …</w:t>
+      </w:r>
+    </w:p>
+    <w:p>
+      <w:pPr>
+        <w:rPr>
+          <w:rFonts w:ascii="Arial" w:hAnsi="Arial" w:cs="Arial"/>
+          <w:lang w:val="en-US"/>
+        </w:rPr>
+      </w:pPr>
+      <w:r>
+        <w:rPr>
+          <w:rFonts w:ascii="Arial" w:hAnsi="Arial" w:cs="Arial"/>
+          <w:lang w:val="en-US"/>
+        </w:rPr>
+        <w:br w:type="page"/>
+      </w:r>
+    </w:p>
+    <w:p>
+      <w:pPr>
+        <w:jc w:val="both"/>
+        <w:rPr>
+          <w:rFonts w:ascii="Arial" w:hAnsi="Arial" w:cs="Arial"/>
+          <w:lang w:val="en-US"/>
+        </w:rPr>
+      </w:pPr>
+      <w:r>
+        <w:rPr>
+          <w:rFonts w:ascii="Arial" w:hAnsi="Arial" w:cs="Arial"/>
+          <w:lang w:val="en-US"/>
+        </w:rPr>
+        <w:lastRenderedPageBreak/>
+        <w:t>This system is built for making customer service. The official owner is “Rayhon” national food restaurant. There is total 5 branches owned by “Rayhon” restaurant. They are:</w:t>
+      </w:r>
+    </w:p>
+    <w:p>
+      <w:pPr>
+        <w:pStyle w:val="ListParagraph"/>
+        <w:numPr>
+          <w:ilvl w:val="0"/>
+          <w:numId w:val="1"/>
+        </w:numPr>
+        <w:jc w:val="both"/>
+        <w:rPr>
+          <w:rFonts w:ascii="Arial" w:hAnsi="Arial" w:cs="Arial"/>
+          <w:lang w:val="en-US"/>
+        </w:rPr>
+      </w:pPr>
+      <w:r>
+        <w:rPr>
+          <w:rFonts w:ascii="Arial" w:hAnsi="Arial" w:cs="Arial"/>
+          <w:lang w:val="en-US"/>
+        </w:rPr>
+        <w:t>Rayhon Chilonzor</w:t>
+      </w:r>
+    </w:p>
+    <w:p>
+      <w:pPr>
+        <w:pStyle w:val="ListParagraph"/>
+        <w:numPr>
+          <w:ilvl w:val="0"/>
+          <w:numId w:val="1"/>
+        </w:numPr>
+        <w:jc w:val="both"/>
+        <w:rPr>
+          <w:rFonts w:ascii="Arial" w:hAnsi="Arial" w:cs="Arial"/>
+          <w:lang w:val="en-US"/>
+        </w:rPr>
+      </w:pPr>
+      <w:r>
+        <w:rPr>
+          <w:rFonts w:ascii="Arial" w:hAnsi="Arial" w:cs="Arial"/>
+          <w:lang w:val="en-US"/>
+        </w:rPr>
+        <w:t>Rayhon</w:t>
+      </w:r>
+      <w:r>
+        <w:rPr>
+          <w:rFonts w:ascii="Arial" w:hAnsi="Arial" w:cs="Arial"/>
+          <w:lang w:val="en-US"/>
+        </w:rPr>
+        <w:t xml:space="preserve"> Ko‘kcha</w:t>
+      </w:r>
+    </w:p>
+    <w:p>
+      <w:pPr>
+        <w:pStyle w:val="ListParagraph"/>
+        <w:numPr>
+          <w:ilvl w:val="0"/>
+          <w:numId w:val="1"/>
+        </w:numPr>
+        <w:jc w:val="both"/>
+        <w:rPr>
+          <w:rFonts w:ascii="Arial" w:hAnsi="Arial" w:cs="Arial"/>
+          <w:lang w:val="en-US"/>
+        </w:rPr>
+      </w:pPr>
+      <w:r>
+        <w:rPr>
+          <w:rFonts w:ascii="Arial" w:hAnsi="Arial" w:cs="Arial"/>
+          <w:lang w:val="en-US"/>
+        </w:rPr>
+        <w:t>Rayhon</w:t>
+      </w:r>
+      <w:r>
+        <w:rPr>
+          <w:rFonts w:ascii="Arial" w:hAnsi="Arial" w:cs="Arial"/>
+          <w:lang w:val="en-US"/>
+        </w:rPr>
+        <w:t xml:space="preserve"> Yunusobod</w:t>
+      </w:r>
+    </w:p>
+    <w:p>
+      <w:pPr>
+        <w:pStyle w:val="ListParagraph"/>
+        <w:numPr>
+          <w:ilvl w:val="0"/>
+          <w:numId w:val="1"/>
+        </w:numPr>
+        <w:jc w:val="both"/>
+        <w:rPr>
+          <w:rFonts w:ascii="Arial" w:hAnsi="Arial" w:cs="Arial"/>
+          <w:lang w:val="en-US"/>
+        </w:rPr>
+      </w:pPr>
+      <w:r>
+        <w:rPr>
+          <w:rFonts w:ascii="Arial" w:hAnsi="Arial" w:cs="Arial"/>
+          <w:lang w:val="en-US"/>
+        </w:rPr>
+        <w:t>Rayhon</w:t>
+      </w:r>
+      <w:r>
+        <w:rPr>
+          <w:rFonts w:ascii="Arial" w:hAnsi="Arial" w:cs="Arial"/>
+          <w:lang w:val="en-US"/>
+        </w:rPr>
+        <w:t xml:space="preserve"> Mirzo Ulug’bek</w:t>
+      </w:r>
+    </w:p>
+    <w:p>
+      <w:pPr>
+        <w:pStyle w:val="ListParagraph"/>
+        <w:numPr>
+          <w:ilvl w:val="0"/>
+          <w:numId w:val="1"/>
+        </w:numPr>
+        <w:jc w:val="both"/>
+        <w:rPr>
+          <w:rFonts w:ascii="Arial" w:hAnsi="Arial" w:cs="Arial"/>
+          <w:lang w:val="en-US"/>
+        </w:rPr>
+      </w:pPr>
+      <w:r>
+        <w:rPr>
+          <w:rFonts w:ascii="Arial" w:hAnsi="Arial" w:cs="Arial"/>
+          <w:lang w:val="en-US"/>
+        </w:rPr>
+        <w:t>Rayhon</w:t>
+      </w:r>
+      <w:r>
+        <w:rPr>
+          <w:rFonts w:ascii="Arial" w:hAnsi="Arial" w:cs="Arial"/>
+          <w:lang w:val="en-US"/>
+        </w:rPr>
+        <w:t xml:space="preserve"> Yakkasaroy</w:t>
+      </w:r>
+    </w:p>
+    <w:p>
+      <w:pPr>
+        <w:jc w:val="both"/>
+        <w:rPr>
+          <w:rFonts w:ascii="Arial" w:hAnsi="Arial" w:cs="Arial"/>
+          <w:lang w:val="en-US"/>
+        </w:rPr>
+      </w:pPr>
+    </w:p>
+    <w:p>
+      <w:pPr>
+        <w:jc w:val="both"/>
+        <w:rPr>
+          <w:rFonts w:ascii="Arial" w:hAnsi="Arial" w:cs="Arial"/>
+          <w:lang w:val="en-US"/>
+        </w:rPr>
+      </w:pPr>
+      <w:r>
+        <w:rPr>
+          <w:rFonts w:ascii="Arial" w:hAnsi="Arial" w:cs="Arial"/>
+          <w:lang w:val="en-US"/>
+        </w:rPr>
+        <w:t>Customer side</w:t>
+      </w:r>
+    </w:p>
+    <w:p>
+      <w:pPr>
+        <w:pStyle w:val="ListParagraph"/>
+        <w:numPr>
+          <w:ilvl w:val="0"/>
+          <w:numId w:val="2"/>
+        </w:numPr>
+        <w:jc w:val="both"/>
+        <w:rPr>
+          <w:rFonts w:ascii="Arial" w:hAnsi="Arial" w:cs="Arial"/>
+          <w:lang w:val="en-US"/>
+        </w:rPr>
+      </w:pPr>
+      <w:r>
+        <w:rPr>
+          <w:rFonts w:ascii="Arial" w:hAnsi="Arial" w:cs="Arial"/>
+          <w:lang w:val="en-US"/>
+        </w:rPr>
+        <w:t>Customers can order a place before they come, they can take away with them their orders or we can deliver them their order.</w:t>
+      </w:r>
+    </w:p>
+    <w:p>
+      <w:pPr>
+        <w:pStyle w:val="ListParagraph"/>
+        <w:numPr>
+          <w:ilvl w:val="0"/>
+          <w:numId w:val="2"/>
+        </w:numPr>
+        <w:jc w:val="both"/>
+        <w:rPr>
+          <w:rFonts w:ascii="Arial" w:hAnsi="Arial" w:cs="Arial"/>
+          <w:lang w:val="en-US"/>
+        </w:rPr>
+      </w:pPr>
+      <w:r>
+        <w:rPr>
+          <w:rFonts w:ascii="Arial" w:hAnsi="Arial" w:cs="Arial"/>
+          <w:lang w:val="en-US"/>
+        </w:rPr>
+        <w:t>Customers can see whole menu and all branches</w:t>
+      </w:r>
+    </w:p>
+    <w:p>
+      <w:pPr>
+        <w:pStyle w:val="ListParagraph"/>
+        <w:numPr>
+          <w:ilvl w:val="0"/>
+          <w:numId w:val="2"/>
+        </w:numPr>
+        <w:jc w:val="both"/>
+        <w:rPr>
+          <w:rFonts w:ascii="Arial" w:hAnsi="Arial" w:cs="Arial"/>
+          <w:lang w:val="en-US"/>
+        </w:rPr>
+      </w:pPr>
+      <w:r>
+        <w:rPr>
+          <w:rFonts w:ascii="Arial" w:hAnsi="Arial" w:cs="Arial"/>
+          <w:lang w:val="en-US"/>
+        </w:rPr>
+        <w:t>Customer should register an account in order to use the system</w:t>
+      </w:r>
+    </w:p>
+    <w:p>
+      <w:pPr>
+        <w:ind w:left="60"/>
+        <w:jc w:val="both"/>
+        <w:rPr>
+          <w:rFonts w:ascii="Arial" w:hAnsi="Arial" w:cs="Arial"/>
+          <w:lang w:val="en-US"/>
+        </w:rPr>
+      </w:pPr>
+    </w:p>
+    <w:p>
+      <w:pPr>
+        <w:ind w:left="60"/>
+        <w:jc w:val="both"/>
+        <w:rPr>
+          <w:rFonts w:ascii="Arial" w:hAnsi="Arial" w:cs="Arial"/>
+          <w:lang w:val="en-US"/>
+        </w:rPr>
+      </w:pPr>
+      <w:r>
+        <w:rPr>
+          <w:rFonts w:ascii="Arial" w:hAnsi="Arial" w:cs="Arial"/>
+          <w:lang w:val="en-US"/>
+        </w:rPr>
+        <w:t>Worker side</w:t>
+      </w:r>
+    </w:p>
+    <w:p>
+      <w:pPr>
+        <w:pStyle w:val="ListParagraph"/>
+        <w:numPr>
+          <w:ilvl w:val="0"/>
+          <w:numId w:val="2"/>
+        </w:numPr>
+        <w:jc w:val="both"/>
+        <w:rPr>
+          <w:rFonts w:ascii="Arial" w:hAnsi="Arial" w:cs="Arial"/>
+          <w:lang w:val="en-US"/>
+        </w:rPr>
+      </w:pPr>
+      <w:r>
+        <w:rPr>
+          <w:rFonts w:ascii="Arial" w:hAnsi="Arial" w:cs="Arial"/>
+          <w:lang w:val="en-US"/>
+        </w:rPr>
+        <w:t>Worker also able to see orders that orders them before, and it can do done or undone process</w:t>
+      </w:r>
+    </w:p>
+    <w:p>
+      <w:pPr>
+        <w:pStyle w:val="ListParagraph"/>
+        <w:numPr>
+          <w:ilvl w:val="0"/>
+          <w:numId w:val="2"/>
+        </w:numPr>
+        <w:jc w:val="both"/>
+        <w:rPr>
+          <w:rFonts w:ascii="Arial" w:hAnsi="Arial" w:cs="Arial"/>
+          <w:lang w:val="en-US"/>
+        </w:rPr>
+      </w:pPr>
+      <w:r>
+        <w:rPr>
+          <w:rFonts w:ascii="Arial" w:hAnsi="Arial" w:cs="Arial"/>
+          <w:lang w:val="en-US"/>
+        </w:rPr>
+        <w:t>Worker also signs in to their account. The account already made by Manager</w:t>
+      </w:r>
+    </w:p>
+    <w:p>
+      <w:pPr>
+        <w:ind w:left="60"/>
+        <w:jc w:val="both"/>
+        <w:rPr>
+          <w:rFonts w:ascii="Arial" w:hAnsi="Arial" w:cs="Arial"/>
+          <w:lang w:val="en-US"/>
+        </w:rPr>
+      </w:pPr>
+    </w:p>
+    <w:p>
+      <w:pPr>
+        <w:ind w:left="60"/>
+        <w:jc w:val="both"/>
+        <w:rPr>
+          <w:rFonts w:ascii="Arial" w:hAnsi="Arial" w:cs="Arial"/>
+          <w:lang w:val="en-US"/>
+        </w:rPr>
+      </w:pPr>
+      <w:r>
+        <w:rPr>
+          <w:rFonts w:ascii="Arial" w:hAnsi="Arial" w:cs="Arial"/>
+          <w:lang w:val="en-US"/>
+        </w:rPr>
+        <w:t>Manager side</w:t>
+      </w:r>
+    </w:p>
+    <w:p>
+      <w:pPr>
+        <w:pStyle w:val="ListParagraph"/>
+        <w:numPr>
+          <w:ilvl w:val="0"/>
+          <w:numId w:val="2"/>
+        </w:numPr>
+        <w:jc w:val="both"/>
+        <w:rPr>
+          <w:rFonts w:ascii="Arial" w:hAnsi="Arial" w:cs="Arial"/>
+          <w:lang w:val="en-US"/>
+        </w:rPr>
+      </w:pPr>
+      <w:r>
+        <w:rPr>
+          <w:rFonts w:ascii="Arial" w:hAnsi="Arial" w:cs="Arial"/>
+          <w:lang w:val="en-US"/>
+        </w:rPr>
+        <w:t>Manager has VIP access to whole system, he can hire or fire, add new meals for menu or delete some of them, see total analytics of the project.</w:t>
+      </w:r>
+    </w:p>
     <w:sectPr>
       <w:pgSz w:w="12240" w:h="15840"/>
-      <w:pgMar w:top="1440" w:right="1440" w:bottom="1440" w:left="1440" w:header="708" w:footer="708" w:gutter="0"/>
+      <w:pgMar w:top="567" w:right="567" w:bottom="567" w:left="567" w:header="709" w:footer="709" w:gutter="0"/>
       <w:cols w:space="708"/>
       <w:docGrid w:linePitch="360"/>
     </w:sectPr>
   </w:body>
 </w:document>
+</file>
+
+<file path=word/numbering.xml><?xml version="1.0" encoding="utf-8"?>
+<w:numbering xmlns:wpc="http://schemas.microsoft.com/office/word/2010/wordprocessingCanvas" xmlns:cx="http://schemas.microsoft.com/office/drawing/2014/chartex" xmlns:cx1="http://schemas.microsoft.com/office/drawing/2015/9/8/chartex" xmlns:cx2="http://schemas.microsoft.com/office/drawing/2015/10/21/chartex" xmlns:cx3="http://schemas.microsoft.com/office/drawing/2016/5/9/chartex" xmlns:cx4="http://schemas.microsoft.com/office/drawing/2016/5/10/chartex" xmlns:cx5="http://schemas.microsoft.com/office/drawing/2016/5/11/chartex" xmlns:cx6="http://schemas.microsoft.com/office/drawing/2016/5/12/chartex" xmlns:cx7="http://schemas.microsoft.com/office/drawing/2016/5/13/chartex" xmlns:cx8="http://schemas.microsoft.com/office/drawing/2016/5/14/chartex" xmlns:mc="http://schemas.openxmlformats.org/markup-compatibility/2006" xmlns:aink="http://schemas.microsoft.com/office/drawing/2016/ink" xmlns:am3d="http://schemas.microsoft.com/office/drawing/2017/model3d" xmlns:o="urn:schemas-microsoft-com:office:office" xmlns:oel="http://schemas.microsoft.com/office/2019/extlst" xmlns:r="http://schemas.openxmlformats.org/officeDocument/2006/relationships" xmlns:m="http://schemas.openxmlformats.org/officeDocument/2006/math" xmlns:v="urn:schemas-microsoft-com:vml" xmlns:wp14="http://schemas.microsoft.com/office/word/2010/wordprocessingDrawing" xmlns:wp="http://schemas.openxmlformats.org/drawingml/2006/wordprocessingDrawing" xmlns:w10="urn:schemas-microsoft-com:office:word" xmlns:w="http://schemas.openxmlformats.org/wordprocessingml/2006/main" xmlns:w14="http://schemas.microsoft.com/office/word/2010/wordml" xmlns:w15="http://schemas.microsoft.com/office/word/2012/wordml" xmlns:w16cex="http://schemas.microsoft.com/office/word/2018/wordml/cex" xmlns:w16cid="http://schemas.microsoft.com/office/word/2016/wordml/cid" xmlns:w16="http://schemas.microsoft.com/office/word/2018/wordml" xmlns:w16sdtdh="http://schemas.microsoft.com/office/word/2020/wordml/sdtdatahash" xmlns:w16se="http://schemas.microsoft.com/office/word/2015/wordml/symex" xmlns:wpg="http://schemas.microsoft.com/office/word/2010/wordprocessingGroup" xmlns:wpi="http://schemas.microsoft.com/office/word/2010/wordprocessingInk" xmlns:wne="http://schemas.microsoft.com/office/word/2006/wordml" xmlns:wps="http://schemas.microsoft.com/office/word/2010/wordprocessingShape" mc:Ignorable="w14 w15 w16se w16cid w16 w16cex w16sdtdh wp14">
+  <w:abstractNum w:abstractNumId="0" w15:restartNumberingAfterBreak="0">
+    <w:nsid w:val="29E317FE"/>
+    <w:multiLevelType w:val="hybridMultilevel"/>
+    <w:tmpl w:val="4782C734"/>
+    <w:lvl w:ilvl="0" w:tplc="04090001">
+      <w:start w:val="1"/>
+      <w:numFmt w:val="bullet"/>
+      <w:lvlText w:val=""/>
+      <w:lvlJc w:val="left"/>
+      <w:pPr>
+        <w:ind w:left="720" w:hanging="360"/>
+      </w:pPr>
+      <w:rPr>
+        <w:rFonts w:ascii="Symbol" w:hAnsi="Symbol" w:hint="default"/>
+      </w:rPr>
+    </w:lvl>
+    <w:lvl w:ilvl="1" w:tplc="04090003" w:tentative="1">
+      <w:start w:val="1"/>
+      <w:numFmt w:val="bullet"/>
+      <w:lvlText w:val="o"/>
+      <w:lvlJc w:val="left"/>
+      <w:pPr>
+        <w:ind w:left="1440" w:hanging="360"/>
+      </w:pPr>
+      <w:rPr>
+        <w:rFonts w:ascii="Courier New" w:hAnsi="Courier New" w:cs="Courier New" w:hint="default"/>
+      </w:rPr>
+    </w:lvl>
+    <w:lvl w:ilvl="2" w:tplc="04090005" w:tentative="1">
+      <w:start w:val="1"/>
+      <w:numFmt w:val="bullet"/>
+      <w:lvlText w:val=""/>
+      <w:lvlJc w:val="left"/>
+      <w:pPr>
+        <w:ind w:left="2160" w:hanging="360"/>
+      </w:pPr>
+      <w:rPr>
+        <w:rFonts w:ascii="Wingdings" w:hAnsi="Wingdings" w:hint="default"/>
+      </w:rPr>
+    </w:lvl>
+    <w:lvl w:ilvl="3" w:tplc="04090001" w:tentative="1">
+      <w:start w:val="1"/>
+      <w:numFmt w:val="bullet"/>
+      <w:lvlText w:val=""/>
+      <w:lvlJc w:val="left"/>
+      <w:pPr>
+        <w:ind w:left="2880" w:hanging="360"/>
+      </w:pPr>
+      <w:rPr>
+        <w:rFonts w:ascii="Symbol" w:hAnsi="Symbol" w:hint="default"/>
+      </w:rPr>
+    </w:lvl>
+    <w:lvl w:ilvl="4" w:tplc="04090003" w:tentative="1">
+      <w:start w:val="1"/>
+      <w:numFmt w:val="bullet"/>
+      <w:lvlText w:val="o"/>
+      <w:lvlJc w:val="left"/>
+      <w:pPr>
+        <w:ind w:left="3600" w:hanging="360"/>
+      </w:pPr>
+      <w:rPr>
+        <w:rFonts w:ascii="Courier New" w:hAnsi="Courier New" w:cs="Courier New" w:hint="default"/>
+      </w:rPr>
+    </w:lvl>
+    <w:lvl w:ilvl="5" w:tplc="04090005" w:tentative="1">
+      <w:start w:val="1"/>
+      <w:numFmt w:val="bullet"/>
+      <w:lvlText w:val=""/>
+      <w:lvlJc w:val="left"/>
+      <w:pPr>
+        <w:ind w:left="4320" w:hanging="360"/>
+      </w:pPr>
+      <w:rPr>
+        <w:rFonts w:ascii="Wingdings" w:hAnsi="Wingdings" w:hint="default"/>
+      </w:rPr>
+    </w:lvl>
+    <w:lvl w:ilvl="6" w:tplc="04090001" w:tentative="1">
+      <w:start w:val="1"/>
+      <w:numFmt w:val="bullet"/>
+      <w:lvlText w:val=""/>
+      <w:lvlJc w:val="left"/>
+      <w:pPr>
+        <w:ind w:left="5040" w:hanging="360"/>
+      </w:pPr>
+      <w:rPr>
+        <w:rFonts w:ascii="Symbol" w:hAnsi="Symbol" w:hint="default"/>
+      </w:rPr>
+    </w:lvl>
+    <w:lvl w:ilvl="7" w:tplc="04090003" w:tentative="1">
+      <w:start w:val="1"/>
+      <w:numFmt w:val="bullet"/>
+      <w:lvlText w:val="o"/>
+      <w:lvlJc w:val="left"/>
+      <w:pPr>
+        <w:ind w:left="5760" w:hanging="360"/>
+      </w:pPr>
+      <w:rPr>
+        <w:rFonts w:ascii="Courier New" w:hAnsi="Courier New" w:cs="Courier New" w:hint="default"/>
+      </w:rPr>
+    </w:lvl>
+    <w:lvl w:ilvl="8" w:tplc="04090005" w:tentative="1">
+      <w:start w:val="1"/>
+      <w:numFmt w:val="bullet"/>
+      <w:lvlText w:val=""/>
+      <w:lvlJc w:val="left"/>
+      <w:pPr>
+        <w:ind w:left="6480" w:hanging="360"/>
+      </w:pPr>
+      <w:rPr>
+        <w:rFonts w:ascii="Wingdings" w:hAnsi="Wingdings" w:hint="default"/>
+      </w:rPr>
+    </w:lvl>
+  </w:abstractNum>
+  <w:abstractNum w:abstractNumId="1" w15:restartNumberingAfterBreak="0">
+    <w:nsid w:val="7204608C"/>
+    <w:multiLevelType w:val="hybridMultilevel"/>
+    <w:tmpl w:val="74E4D134"/>
+    <w:lvl w:ilvl="0" w:tplc="8452D79E">
+      <w:numFmt w:val="bullet"/>
+      <w:lvlText w:val="-"/>
+      <w:lvlJc w:val="left"/>
+      <w:pPr>
+        <w:ind w:left="420" w:hanging="360"/>
+      </w:pPr>
+      <w:rPr>
+        <w:rFonts w:ascii="Arial" w:eastAsiaTheme="minorHAnsi" w:hAnsi="Arial" w:cs="Arial" w:hint="default"/>
+      </w:rPr>
+    </w:lvl>
+    <w:lvl w:ilvl="1" w:tplc="04090003" w:tentative="1">
+      <w:start w:val="1"/>
+      <w:numFmt w:val="bullet"/>
+      <w:lvlText w:val="o"/>
+      <w:lvlJc w:val="left"/>
+      <w:pPr>
+        <w:ind w:left="1140" w:hanging="360"/>
+      </w:pPr>
+      <w:rPr>
+        <w:rFonts w:ascii="Courier New" w:hAnsi="Courier New" w:cs="Courier New" w:hint="default"/>
+      </w:rPr>
+    </w:lvl>
+    <w:lvl w:ilvl="2" w:tplc="04090005" w:tentative="1">
+      <w:start w:val="1"/>
+      <w:numFmt w:val="bullet"/>
+      <w:lvlText w:val=""/>
+      <w:lvlJc w:val="left"/>
+      <w:pPr>
+        <w:ind w:left="1860" w:hanging="360"/>
+      </w:pPr>
+      <w:rPr>
+        <w:rFonts w:ascii="Wingdings" w:hAnsi="Wingdings" w:hint="default"/>
+      </w:rPr>
+    </w:lvl>
+    <w:lvl w:ilvl="3" w:tplc="04090001" w:tentative="1">
+      <w:start w:val="1"/>
+      <w:numFmt w:val="bullet"/>
+      <w:lvlText w:val=""/>
+      <w:lvlJc w:val="left"/>
+      <w:pPr>
+        <w:ind w:left="2580" w:hanging="360"/>
+      </w:pPr>
+      <w:rPr>
+        <w:rFonts w:ascii="Symbol" w:hAnsi="Symbol" w:hint="default"/>
+      </w:rPr>
+    </w:lvl>
+    <w:lvl w:ilvl="4" w:tplc="04090003" w:tentative="1">
+      <w:start w:val="1"/>
+      <w:numFmt w:val="bullet"/>
+      <w:lvlText w:val="o"/>
+      <w:lvlJc w:val="left"/>
+      <w:pPr>
+        <w:ind w:left="3300" w:hanging="360"/>
+      </w:pPr>
+      <w:rPr>
+        <w:rFonts w:ascii="Courier New" w:hAnsi="Courier New" w:cs="Courier New" w:hint="default"/>
+      </w:rPr>
+    </w:lvl>
+    <w:lvl w:ilvl="5" w:tplc="04090005" w:tentative="1">
+      <w:start w:val="1"/>
+      <w:numFmt w:val="bullet"/>
+      <w:lvlText w:val=""/>
+      <w:lvlJc w:val="left"/>
+      <w:pPr>
+        <w:ind w:left="4020" w:hanging="360"/>
+      </w:pPr>
+      <w:rPr>
+        <w:rFonts w:ascii="Wingdings" w:hAnsi="Wingdings" w:hint="default"/>
+      </w:rPr>
+    </w:lvl>
+    <w:lvl w:ilvl="6" w:tplc="04090001" w:tentative="1">
+      <w:start w:val="1"/>
+      <w:numFmt w:val="bullet"/>
+      <w:lvlText w:val=""/>
+      <w:lvlJc w:val="left"/>
+      <w:pPr>
+        <w:ind w:left="4740" w:hanging="360"/>
+      </w:pPr>
+      <w:rPr>
+        <w:rFonts w:ascii="Symbol" w:hAnsi="Symbol" w:hint="default"/>
+      </w:rPr>
+    </w:lvl>
+    <w:lvl w:ilvl="7" w:tplc="04090003" w:tentative="1">
+      <w:start w:val="1"/>
+      <w:numFmt w:val="bullet"/>
+      <w:lvlText w:val="o"/>
+      <w:lvlJc w:val="left"/>
+      <w:pPr>
+        <w:ind w:left="5460" w:hanging="360"/>
+      </w:pPr>
+      <w:rPr>
+        <w:rFonts w:ascii="Courier New" w:hAnsi="Courier New" w:cs="Courier New" w:hint="default"/>
+      </w:rPr>
+    </w:lvl>
+    <w:lvl w:ilvl="8" w:tplc="04090005" w:tentative="1">
+      <w:start w:val="1"/>
+      <w:numFmt w:val="bullet"/>
+      <w:lvlText w:val=""/>
+      <w:lvlJc w:val="left"/>
+      <w:pPr>
+        <w:ind w:left="6180" w:hanging="360"/>
+      </w:pPr>
+      <w:rPr>
+        <w:rFonts w:ascii="Wingdings" w:hAnsi="Wingdings" w:hint="default"/>
+      </w:rPr>
+    </w:lvl>
+  </w:abstractNum>
+  <w:num w:numId="1" w16cid:durableId="308050132">
+    <w:abstractNumId w:val="0"/>
+  </w:num>
+  <w:num w:numId="2" w16cid:durableId="661738112">
+    <w:abstractNumId w:val="1"/>
+  </w:num>
+</w:numbering>
 </file>
 
 <file path=word/styles.xml><?xml version="1.0" encoding="utf-8"?>
@@ -437,6 +1161,17 @@
     <w:semiHidden/>
     <w:unhideWhenUsed/>
   </w:style>
+  <w:style w:type="paragraph" w:styleId="ListParagraph">
+    <w:name w:val="List Paragraph"/>
+    <w:basedOn w:val="Normal"/>
+    <w:uiPriority w:val="34"/>
+    <w:qFormat/>
+    <w:rsid w:val="006F240E"/>
+    <w:pPr>
+      <w:ind w:left="720"/>
+      <w:contextualSpacing/>
+    </w:pPr>
+  </w:style>
 </w:styles>
 </file>
 

</xml_diff>